<commit_message>
documentazione + cambio foto
</commit_message>
<xml_diff>
--- a/Ultralook.docx
+++ b/Ultralook.docx
@@ -99,6 +99,7 @@
     </w:p>
     <w:p>
       <w:pPr>
+        <w:jc w:val="both"/>
         <w:rPr>
           <w:sz w:val="24"/>
           <w:szCs w:val="24"/>
@@ -128,6 +129,7 @@
     </w:p>
     <w:p>
       <w:pPr>
+        <w:jc w:val="both"/>
         <w:rPr>
           <w:sz w:val="24"/>
           <w:szCs w:val="24"/>
@@ -143,6 +145,7 @@
     </w:p>
     <w:p>
       <w:pPr>
+        <w:jc w:val="both"/>
         <w:rPr>
           <w:sz w:val="24"/>
           <w:szCs w:val="24"/>
@@ -158,6 +161,7 @@
     </w:p>
     <w:p>
       <w:pPr>
+        <w:jc w:val="both"/>
         <w:rPr>
           <w:sz w:val="24"/>
           <w:szCs w:val="24"/>
@@ -173,6 +177,7 @@
     </w:p>
     <w:p>
       <w:pPr>
+        <w:jc w:val="both"/>
         <w:rPr>
           <w:rFonts w:cstheme="minorHAnsi"/>
           <w:sz w:val="24"/>
@@ -190,6 +195,7 @@
     </w:p>
     <w:p>
       <w:pPr>
+        <w:jc w:val="both"/>
         <w:rPr>
           <w:rFonts w:cstheme="minorHAnsi"/>
           <w:sz w:val="24"/>
@@ -283,6 +289,7 @@
     </w:p>
     <w:p>
       <w:pPr>
+        <w:jc w:val="both"/>
         <w:rPr>
           <w:sz w:val="24"/>
           <w:szCs w:val="24"/>
@@ -299,6 +306,7 @@
     </w:p>
     <w:p>
       <w:pPr>
+        <w:jc w:val="both"/>
         <w:rPr>
           <w:sz w:val="24"/>
           <w:szCs w:val="24"/>
@@ -319,6 +327,7 @@
           <w:ilvl w:val="0"/>
           <w:numId w:val="5"/>
         </w:numPr>
+        <w:jc w:val="both"/>
         <w:rPr>
           <w:sz w:val="24"/>
           <w:szCs w:val="24"/>
@@ -360,6 +369,7 @@
           <w:ilvl w:val="0"/>
           <w:numId w:val="5"/>
         </w:numPr>
+        <w:jc w:val="both"/>
         <w:rPr>
           <w:sz w:val="24"/>
           <w:szCs w:val="24"/>
@@ -408,6 +418,7 @@
           <w:ilvl w:val="0"/>
           <w:numId w:val="5"/>
         </w:numPr>
+        <w:jc w:val="both"/>
         <w:rPr>
           <w:sz w:val="24"/>
           <w:szCs w:val="24"/>
@@ -456,6 +467,7 @@
           <w:ilvl w:val="0"/>
           <w:numId w:val="5"/>
         </w:numPr>
+        <w:jc w:val="both"/>
         <w:rPr>
           <w:sz w:val="24"/>
           <w:szCs w:val="24"/>
@@ -504,6 +516,7 @@
           <w:ilvl w:val="0"/>
           <w:numId w:val="5"/>
         </w:numPr>
+        <w:jc w:val="both"/>
         <w:rPr>
           <w:sz w:val="24"/>
           <w:szCs w:val="24"/>
@@ -547,6 +560,7 @@
     </w:p>
     <w:p>
       <w:pPr>
+        <w:jc w:val="both"/>
         <w:rPr>
           <w:noProof/>
           <w:sz w:val="24"/>
@@ -1044,17 +1058,18 @@
     </w:p>
     <w:p>
       <w:pPr>
-        <w:rPr>
-          <w:sz w:val="24"/>
-          <w:szCs w:val="24"/>
-        </w:rPr>
-      </w:pPr>
-      <w:r>
-        <w:rPr>
-          <w:sz w:val="24"/>
-          <w:szCs w:val="24"/>
-        </w:rPr>
-        <w:t xml:space="preserve">L’aspetto che colpisce di più riguarda l’età media di coloro che hanno partecipato al sondaggio: ben 412 persone (86,2 % del totale) hanno un’età compresa fra i 16 e i 22 anni. Si potrebbe ipotizzare che la strategia di favorire tramite algoritmi quegli utenti che sono portati a caricare immagini di tendenza non sia inclusiva come si immagina. Da questo si può anche effettuare un ragionamento di natura più squisitamente culturale: è possibile che, tramite Social Networks i cui creator di riferimento esaltano l’apparenza con dei canoni fisici ben definiti, si stia assistendo ad </w:t>
+        <w:jc w:val="both"/>
+        <w:rPr>
+          <w:sz w:val="24"/>
+          <w:szCs w:val="24"/>
+        </w:rPr>
+      </w:pPr>
+      <w:r>
+        <w:rPr>
+          <w:sz w:val="24"/>
+          <w:szCs w:val="24"/>
+        </w:rPr>
+        <w:t xml:space="preserve">L’aspetto che colpisce di più riguarda l’età media di coloro che hanno partecipato al sondaggio: ben 412 persone (86,2 % del totale) hanno un’età compresa fra i 16 e i 22 anni. Si potrebbe ipotizzare che la strategia di favorire tramite algoritmi quegli utenti che sono portati a caricare immagini di tendenza non sia inclusiva come si immagina. Da questo si può anche effettuare un ragionamento di natura più squisitamente culturale: è possibile che, tramite Social Networks i cui creator di riferimento esaltano l’apparenza con dei canoni fisici ben definiti, si stia assistendo ad un fenomeno </w:t>
       </w:r>
       <w:r>
         <w:rPr>
@@ -1062,11 +1077,12 @@
           <w:szCs w:val="24"/>
         </w:rPr>
         <w:lastRenderedPageBreak/>
-        <w:t>un fenomeno di iper-sessualizzazione e di ansia che potrebbe colpire quegli utenti meno sicuri, in cerca di accettazione sociale?</w:t>
-      </w:r>
-    </w:p>
-    <w:p>
-      <w:pPr>
+        <w:t>di iper-sessualizzazione e di ansia che potrebbe colpire quegli utenti meno sicuri, in cerca di accettazione sociale?</w:t>
+      </w:r>
+    </w:p>
+    <w:p>
+      <w:pPr>
+        <w:jc w:val="both"/>
         <w:rPr>
           <w:sz w:val="24"/>
           <w:szCs w:val="24"/>
@@ -1082,6 +1098,7 @@
     </w:p>
     <w:p>
       <w:pPr>
+        <w:jc w:val="both"/>
         <w:rPr>
           <w:sz w:val="24"/>
           <w:szCs w:val="24"/>
@@ -1169,6 +1186,7 @@
     </w:p>
     <w:p>
       <w:pPr>
+        <w:jc w:val="both"/>
         <w:rPr>
           <w:sz w:val="24"/>
           <w:szCs w:val="24"/>
@@ -1184,6 +1202,7 @@
     </w:p>
     <w:p>
       <w:pPr>
+        <w:jc w:val="both"/>
         <w:rPr>
           <w:sz w:val="24"/>
           <w:szCs w:val="24"/>
@@ -1474,6 +1493,7 @@
     </w:p>
     <w:p>
       <w:pPr>
+        <w:jc w:val="both"/>
         <w:rPr>
           <w:sz w:val="24"/>
           <w:szCs w:val="24"/>
@@ -1498,6 +1518,7 @@
     </w:p>
     <w:p>
       <w:pPr>
+        <w:jc w:val="both"/>
         <w:rPr>
           <w:sz w:val="24"/>
           <w:szCs w:val="24"/>
@@ -1522,6 +1543,7 @@
     </w:p>
     <w:p>
       <w:pPr>
+        <w:jc w:val="both"/>
         <w:rPr>
           <w:sz w:val="24"/>
           <w:szCs w:val="24"/>
@@ -1553,14 +1575,16 @@
     </w:p>
     <w:p>
       <w:pPr>
-        <w:rPr>
-          <w:sz w:val="24"/>
-          <w:szCs w:val="24"/>
-        </w:rPr>
-      </w:pPr>
-    </w:p>
-    <w:p>
-      <w:pPr>
+        <w:jc w:val="both"/>
+        <w:rPr>
+          <w:sz w:val="24"/>
+          <w:szCs w:val="24"/>
+        </w:rPr>
+      </w:pPr>
+    </w:p>
+    <w:p>
+      <w:pPr>
+        <w:jc w:val="both"/>
         <w:rPr>
           <w:sz w:val="24"/>
           <w:szCs w:val="24"/>
@@ -1874,6 +1898,7 @@
     </w:p>
     <w:p>
       <w:pPr>
+        <w:jc w:val="both"/>
         <w:rPr>
           <w:b/>
           <w:bCs/>
@@ -1891,14 +1916,16 @@
     </w:p>
     <w:p>
       <w:pPr>
-        <w:rPr>
-          <w:sz w:val="24"/>
-          <w:szCs w:val="24"/>
-        </w:rPr>
-      </w:pPr>
-    </w:p>
-    <w:p>
-      <w:pPr>
+        <w:jc w:val="both"/>
+        <w:rPr>
+          <w:sz w:val="24"/>
+          <w:szCs w:val="24"/>
+        </w:rPr>
+      </w:pPr>
+    </w:p>
+    <w:p>
+      <w:pPr>
+        <w:jc w:val="both"/>
         <w:rPr>
           <w:sz w:val="24"/>
           <w:szCs w:val="24"/>
@@ -1920,6 +1947,7 @@
           <w:numId w:val="6"/>
         </w:numPr>
         <w:spacing w:line="240" w:lineRule="auto"/>
+        <w:jc w:val="both"/>
         <w:rPr>
           <w:rFonts w:ascii="Calibri" w:eastAsia="Times New Roman" w:hAnsi="Calibri" w:cs="Times New Roman"/>
           <w:i/>
@@ -1975,6 +2003,7 @@
           <w:numId w:val="6"/>
         </w:numPr>
         <w:spacing w:line="240" w:lineRule="auto"/>
+        <w:jc w:val="both"/>
         <w:rPr>
           <w:rFonts w:ascii="Calibri" w:eastAsia="Times New Roman" w:hAnsi="Calibri" w:cs="Times New Roman"/>
           <w:i/>
@@ -2030,6 +2059,7 @@
           <w:numId w:val="6"/>
         </w:numPr>
         <w:spacing w:line="240" w:lineRule="auto"/>
+        <w:jc w:val="both"/>
         <w:rPr>
           <w:rFonts w:ascii="Calibri" w:eastAsia="Times New Roman" w:hAnsi="Calibri" w:cs="Times New Roman"/>
           <w:i/>
@@ -2109,6 +2139,7 @@
           <w:numId w:val="6"/>
         </w:numPr>
         <w:spacing w:line="240" w:lineRule="auto"/>
+        <w:jc w:val="both"/>
         <w:rPr>
           <w:rFonts w:ascii="Calibri" w:eastAsia="Times New Roman" w:hAnsi="Calibri" w:cs="Times New Roman"/>
           <w:i/>
@@ -2160,14 +2191,16 @@
       <w:pPr>
         <w:spacing w:line="480" w:lineRule="auto"/>
         <w:ind w:left="360"/>
-        <w:rPr>
-          <w:sz w:val="24"/>
-          <w:szCs w:val="24"/>
-        </w:rPr>
-      </w:pPr>
-    </w:p>
-    <w:p>
-      <w:pPr>
+        <w:jc w:val="both"/>
+        <w:rPr>
+          <w:sz w:val="24"/>
+          <w:szCs w:val="24"/>
+        </w:rPr>
+      </w:pPr>
+    </w:p>
+    <w:p>
+      <w:pPr>
+        <w:jc w:val="both"/>
         <w:rPr>
           <w:sz w:val="24"/>
           <w:szCs w:val="24"/>
@@ -2302,6 +2335,91 @@
           <w:szCs w:val="24"/>
         </w:rPr>
       </w:pPr>
+      <w:r>
+        <w:rPr>
+          <w:b/>
+          <w:bCs/>
+          <w:sz w:val="24"/>
+          <w:szCs w:val="24"/>
+        </w:rPr>
+        <w:t>Schema E/R:</w:t>
+      </w:r>
+    </w:p>
+    <w:p>
+      <w:pPr>
+        <w:rPr>
+          <w:b/>
+          <w:bCs/>
+          <w:sz w:val="24"/>
+          <w:szCs w:val="24"/>
+        </w:rPr>
+      </w:pPr>
+      <w:r>
+        <w:rPr>
+          <w:b/>
+          <w:bCs/>
+          <w:noProof/>
+          <w:sz w:val="24"/>
+          <w:szCs w:val="24"/>
+        </w:rPr>
+        <w:drawing>
+          <wp:inline distT="0" distB="0" distL="0" distR="0" wp14:anchorId="6E9775A5" wp14:editId="5D461FD1">
+            <wp:extent cx="6118860" cy="3184304"/>
+            <wp:effectExtent l="0" t="0" r="0" b="0"/>
+            <wp:docPr id="14" name="Immagine 14"/>
+            <wp:cNvGraphicFramePr>
+              <a:graphicFrameLocks xmlns:a="http://schemas.openxmlformats.org/drawingml/2006/main" noChangeAspect="1"/>
+            </wp:cNvGraphicFramePr>
+            <a:graphic xmlns:a="http://schemas.openxmlformats.org/drawingml/2006/main">
+              <a:graphicData uri="http://schemas.openxmlformats.org/drawingml/2006/picture">
+                <pic:pic xmlns:pic="http://schemas.openxmlformats.org/drawingml/2006/picture">
+                  <pic:nvPicPr>
+                    <pic:cNvPr id="14" name="Immagine 14"/>
+                    <pic:cNvPicPr>
+                      <a:picLocks noChangeAspect="1" noChangeArrowheads="1"/>
+                    </pic:cNvPicPr>
+                  </pic:nvPicPr>
+                  <pic:blipFill>
+                    <a:blip r:embed="rId16">
+                      <a:extLst>
+                        <a:ext uri="{28A0092B-C50C-407E-A947-70E740481C1C}">
+                          <a14:useLocalDpi xmlns:a14="http://schemas.microsoft.com/office/drawing/2010/main" val="0"/>
+                        </a:ext>
+                      </a:extLst>
+                    </a:blip>
+                    <a:stretch>
+                      <a:fillRect/>
+                    </a:stretch>
+                  </pic:blipFill>
+                  <pic:spPr bwMode="auto">
+                    <a:xfrm>
+                      <a:off x="0" y="0"/>
+                      <a:ext cx="6118860" cy="3184304"/>
+                    </a:xfrm>
+                    <a:prstGeom prst="rect">
+                      <a:avLst/>
+                    </a:prstGeom>
+                    <a:noFill/>
+                    <a:ln>
+                      <a:noFill/>
+                    </a:ln>
+                  </pic:spPr>
+                </pic:pic>
+              </a:graphicData>
+            </a:graphic>
+          </wp:inline>
+        </w:drawing>
+      </w:r>
+    </w:p>
+    <w:p>
+      <w:pPr>
+        <w:rPr>
+          <w:b/>
+          <w:bCs/>
+          <w:sz w:val="24"/>
+          <w:szCs w:val="24"/>
+        </w:rPr>
+      </w:pPr>
     </w:p>
     <w:p>
       <w:pPr>
@@ -2324,16 +2442,6 @@
     </w:p>
     <w:p>
       <w:pPr>
-        <w:rPr>
-          <w:b/>
-          <w:bCs/>
-          <w:sz w:val="24"/>
-          <w:szCs w:val="24"/>
-        </w:rPr>
-      </w:pPr>
-    </w:p>
-    <w:p>
-      <w:pPr>
         <w:spacing w:line="360" w:lineRule="auto"/>
         <w:rPr>
           <w:rFonts w:cstheme="minorHAnsi"/>
@@ -2347,7 +2455,25 @@
           <w:sz w:val="24"/>
           <w:szCs w:val="24"/>
         </w:rPr>
-        <w:t>Per la suddivisione del lavoro abbiamo scelto di dividerci in questo modo: Stetco per il lato server e Tomatis per il lato client.</w:t>
+        <w:t xml:space="preserve">Per la suddivisione del lavoro abbiamo scelto di dividerci in questo modo: </w:t>
+      </w:r>
+      <w:proofErr w:type="spellStart"/>
+      <w:r>
+        <w:rPr>
+          <w:rFonts w:cstheme="minorHAnsi"/>
+          <w:sz w:val="24"/>
+          <w:szCs w:val="24"/>
+        </w:rPr>
+        <w:t>Stetco</w:t>
+      </w:r>
+      <w:proofErr w:type="spellEnd"/>
+      <w:r>
+        <w:rPr>
+          <w:rFonts w:cstheme="minorHAnsi"/>
+          <w:sz w:val="24"/>
+          <w:szCs w:val="24"/>
+        </w:rPr>
+        <w:t xml:space="preserve"> per il lato server e Tomatis per il lato client.</w:t>
       </w:r>
     </w:p>
     <w:p>
@@ -2400,18 +2526,46 @@
           <w:rFonts w:cstheme="minorHAnsi"/>
           <w:b/>
           <w:bCs/>
+          <w:sz w:val="24"/>
+          <w:szCs w:val="24"/>
+        </w:rPr>
+        <w:t>Specifiche:</w:t>
+      </w:r>
+    </w:p>
+    <w:p>
+      <w:pPr>
+        <w:pStyle w:val="Paragrafoelenco"/>
+        <w:numPr>
+          <w:ilvl w:val="0"/>
+          <w:numId w:val="1"/>
+        </w:numPr>
+        <w:spacing w:line="360" w:lineRule="auto"/>
+        <w:rPr>
+          <w:rFonts w:cstheme="minorHAnsi"/>
+          <w:b/>
+          <w:bCs/>
+          <w:sz w:val="24"/>
+          <w:szCs w:val="24"/>
+        </w:rPr>
+      </w:pPr>
+      <w:r>
+        <w:rPr>
+          <w:rFonts w:cstheme="minorHAnsi"/>
+          <w:b/>
+          <w:bCs/>
           <w:noProof/>
           <w:sz w:val="24"/>
           <w:szCs w:val="24"/>
         </w:rPr>
+        <w:lastRenderedPageBreak/>
         <w:drawing>
-          <wp:anchor distT="0" distB="0" distL="114300" distR="114300" simplePos="0" relativeHeight="251671552" behindDoc="0" locked="0" layoutInCell="1" allowOverlap="1" wp14:anchorId="7BFD70C7" wp14:editId="44DC85B8">
+          <wp:anchor distT="0" distB="0" distL="114300" distR="114300" simplePos="0" relativeHeight="251671552" behindDoc="0" locked="0" layoutInCell="1" allowOverlap="1" wp14:anchorId="7BFD70C7" wp14:editId="562DAD65">
             <wp:simplePos x="0" y="0"/>
             <wp:positionH relativeFrom="page">
-              <wp:posOffset>6423660</wp:posOffset>
+              <wp:posOffset>6179820</wp:posOffset>
             </wp:positionH>
             <wp:positionV relativeFrom="paragraph">
-              <wp:posOffset>276225</wp:posOffset>
+              <wp:posOffset>12700</wp:posOffset>
             </wp:positionV>
             <wp:extent cx="1039495" cy="2095500"/>
             <wp:effectExtent l="0" t="0" r="8255" b="0"/>
@@ -2438,7 +2592,7 @@
                     </pic:cNvPicPr>
                   </pic:nvPicPr>
                   <pic:blipFill>
-                    <a:blip r:embed="rId16" cstate="print">
+                    <a:blip r:embed="rId17" cstate="print">
                       <a:extLst>
                         <a:ext uri="{28A0092B-C50C-407E-A947-70E740481C1C}">
                           <a14:useLocalDpi xmlns:a14="http://schemas.microsoft.com/office/drawing/2010/main" val="0"/>
@@ -2485,13 +2639,13 @@
           <w:szCs w:val="24"/>
         </w:rPr>
         <w:drawing>
-          <wp:anchor distT="0" distB="0" distL="114300" distR="114300" simplePos="0" relativeHeight="251672576" behindDoc="0" locked="0" layoutInCell="1" allowOverlap="1" wp14:anchorId="5B02AE65" wp14:editId="10E94EA2">
+          <wp:anchor distT="0" distB="0" distL="114300" distR="114300" simplePos="0" relativeHeight="251672576" behindDoc="0" locked="0" layoutInCell="1" allowOverlap="1" wp14:anchorId="5B02AE65" wp14:editId="7FC0E911">
             <wp:simplePos x="0" y="0"/>
             <wp:positionH relativeFrom="margin">
-              <wp:posOffset>4621530</wp:posOffset>
+              <wp:posOffset>4278630</wp:posOffset>
             </wp:positionH>
             <wp:positionV relativeFrom="paragraph">
-              <wp:posOffset>252730</wp:posOffset>
+              <wp:posOffset>12065</wp:posOffset>
             </wp:positionV>
             <wp:extent cx="1059180" cy="2143125"/>
             <wp:effectExtent l="0" t="0" r="7620" b="9525"/>
@@ -2518,7 +2672,7 @@
                     </pic:cNvPicPr>
                   </pic:nvPicPr>
                   <pic:blipFill>
-                    <a:blip r:embed="rId17" cstate="print">
+                    <a:blip r:embed="rId18" cstate="print">
                       <a:extLst>
                         <a:ext uri="{28A0092B-C50C-407E-A947-70E740481C1C}">
                           <a14:useLocalDpi xmlns:a14="http://schemas.microsoft.com/office/drawing/2010/main" val="0"/>
@@ -2563,7 +2717,15 @@
           <w:sz w:val="24"/>
           <w:szCs w:val="24"/>
         </w:rPr>
-        <w:t>Specifiche:</w:t>
+        <w:t xml:space="preserve">Registrazione: </w:t>
+      </w:r>
+      <w:r>
+        <w:rPr>
+          <w:rFonts w:cstheme="minorHAnsi"/>
+          <w:sz w:val="24"/>
+          <w:szCs w:val="24"/>
+        </w:rPr>
+        <w:t>al primo avvio dell’applicazione, la creazione di un nuovo utente sul social network, andando a registrare i suoi dati (cognome, nome, username, email, password, data di nascita, foto profilo, breve descrizione di sé stesso e posizione geografica) nel database e crittografando la password.</w:t>
       </w:r>
     </w:p>
     <w:p>
@@ -2590,15 +2752,134 @@
           <w:sz w:val="24"/>
           <w:szCs w:val="24"/>
         </w:rPr>
-        <w:t xml:space="preserve">Registrazione: </w:t>
-      </w:r>
-      <w:r>
-        <w:rPr>
-          <w:rFonts w:cstheme="minorHAnsi"/>
-          <w:sz w:val="24"/>
-          <w:szCs w:val="24"/>
-        </w:rPr>
-        <w:t>al primo avvio dell’applicazione, la creazione di un nuovo utente sul social network, andando a registrare i suoi dati (cognome, nome, username, email, password, data di nascita, foto profilo, breve descrizione di sé stesso e posizione geografica) nel database e crittografando la password.</w:t>
+        <w:t>Login:</w:t>
+      </w:r>
+      <w:r>
+        <w:rPr>
+          <w:rFonts w:cstheme="minorHAnsi"/>
+          <w:sz w:val="24"/>
+          <w:szCs w:val="24"/>
+        </w:rPr>
+        <w:t xml:space="preserve"> l’accesso dell’utente, già registrato al social, tramite email/username e password.</w:t>
+      </w:r>
+    </w:p>
+    <w:p>
+      <w:pPr>
+        <w:pStyle w:val="Paragrafoelenco"/>
+        <w:spacing w:line="360" w:lineRule="auto"/>
+        <w:rPr>
+          <w:rFonts w:cstheme="minorHAnsi"/>
+          <w:b/>
+          <w:bCs/>
+          <w:sz w:val="24"/>
+          <w:szCs w:val="24"/>
+        </w:rPr>
+      </w:pPr>
+    </w:p>
+    <w:p>
+      <w:pPr>
+        <w:pStyle w:val="Paragrafoelenco"/>
+        <w:spacing w:line="360" w:lineRule="auto"/>
+        <w:rPr>
+          <w:rFonts w:cstheme="minorHAnsi"/>
+          <w:b/>
+          <w:bCs/>
+          <w:sz w:val="24"/>
+          <w:szCs w:val="24"/>
+        </w:rPr>
+      </w:pPr>
+    </w:p>
+    <w:p>
+      <w:pPr>
+        <w:pStyle w:val="Paragrafoelenco"/>
+        <w:spacing w:line="360" w:lineRule="auto"/>
+        <w:rPr>
+          <w:rFonts w:cstheme="minorHAnsi"/>
+          <w:b/>
+          <w:bCs/>
+          <w:sz w:val="24"/>
+          <w:szCs w:val="24"/>
+        </w:rPr>
+      </w:pPr>
+      <w:r>
+        <w:rPr>
+          <w:rFonts w:cstheme="minorHAnsi"/>
+          <w:b/>
+          <w:bCs/>
+          <w:noProof/>
+          <w:sz w:val="24"/>
+          <w:szCs w:val="24"/>
+        </w:rPr>
+        <w:drawing>
+          <wp:anchor distT="0" distB="0" distL="114300" distR="114300" simplePos="0" relativeHeight="251670528" behindDoc="0" locked="0" layoutInCell="1" allowOverlap="1" wp14:anchorId="34979ED4" wp14:editId="2A64063D">
+            <wp:simplePos x="0" y="0"/>
+            <wp:positionH relativeFrom="margin">
+              <wp:posOffset>5003800</wp:posOffset>
+            </wp:positionH>
+            <wp:positionV relativeFrom="paragraph">
+              <wp:posOffset>183515</wp:posOffset>
+            </wp:positionV>
+            <wp:extent cx="1113155" cy="2263140"/>
+            <wp:effectExtent l="0" t="0" r="0" b="3810"/>
+            <wp:wrapThrough wrapText="bothSides">
+              <wp:wrapPolygon edited="0">
+                <wp:start x="0" y="0"/>
+                <wp:lineTo x="0" y="21455"/>
+                <wp:lineTo x="21070" y="21455"/>
+                <wp:lineTo x="21070" y="0"/>
+                <wp:lineTo x="0" y="0"/>
+              </wp:wrapPolygon>
+            </wp:wrapThrough>
+            <wp:docPr id="3" name="Immagine 3"/>
+            <wp:cNvGraphicFramePr>
+              <a:graphicFrameLocks xmlns:a="http://schemas.openxmlformats.org/drawingml/2006/main" noChangeAspect="1"/>
+            </wp:cNvGraphicFramePr>
+            <a:graphic xmlns:a="http://schemas.openxmlformats.org/drawingml/2006/main">
+              <a:graphicData uri="http://schemas.openxmlformats.org/drawingml/2006/picture">
+                <pic:pic xmlns:pic="http://schemas.openxmlformats.org/drawingml/2006/picture">
+                  <pic:nvPicPr>
+                    <pic:cNvPr id="0" name="Picture 2"/>
+                    <pic:cNvPicPr>
+                      <a:picLocks noChangeAspect="1" noChangeArrowheads="1"/>
+                    </pic:cNvPicPr>
+                  </pic:nvPicPr>
+                  <pic:blipFill>
+                    <a:blip r:embed="rId19" cstate="print">
+                      <a:extLst>
+                        <a:ext uri="{28A0092B-C50C-407E-A947-70E740481C1C}">
+                          <a14:useLocalDpi xmlns:a14="http://schemas.microsoft.com/office/drawing/2010/main" val="0"/>
+                        </a:ext>
+                      </a:extLst>
+                    </a:blip>
+                    <a:srcRect/>
+                    <a:stretch>
+                      <a:fillRect/>
+                    </a:stretch>
+                  </pic:blipFill>
+                  <pic:spPr bwMode="auto">
+                    <a:xfrm>
+                      <a:off x="0" y="0"/>
+                      <a:ext cx="1113155" cy="2263140"/>
+                    </a:xfrm>
+                    <a:prstGeom prst="rect">
+                      <a:avLst/>
+                    </a:prstGeom>
+                    <a:noFill/>
+                    <a:ln>
+                      <a:noFill/>
+                    </a:ln>
+                  </pic:spPr>
+                </pic:pic>
+              </a:graphicData>
+            </a:graphic>
+            <wp14:sizeRelH relativeFrom="margin">
+              <wp14:pctWidth>0</wp14:pctWidth>
+            </wp14:sizeRelH>
+            <wp14:sizeRelV relativeFrom="margin">
+              <wp14:pctHeight>0</wp14:pctHeight>
+            </wp14:sizeRelV>
+          </wp:anchor>
+        </w:drawing>
       </w:r>
     </w:p>
     <w:p>
@@ -2625,55 +2906,34 @@
           <w:sz w:val="24"/>
           <w:szCs w:val="24"/>
         </w:rPr>
-        <w:t>Login:</w:t>
-      </w:r>
-      <w:r>
-        <w:rPr>
-          <w:rFonts w:cstheme="minorHAnsi"/>
-          <w:sz w:val="24"/>
-          <w:szCs w:val="24"/>
-        </w:rPr>
-        <w:t xml:space="preserve"> l’accesso dell’utente, già registrato al social, tramite email/username e password.</w:t>
-      </w:r>
-    </w:p>
-    <w:p>
-      <w:pPr>
-        <w:pStyle w:val="Paragrafoelenco"/>
-        <w:spacing w:line="360" w:lineRule="auto"/>
-        <w:rPr>
-          <w:rFonts w:cstheme="minorHAnsi"/>
-          <w:b/>
-          <w:bCs/>
-          <w:sz w:val="24"/>
-          <w:szCs w:val="24"/>
-        </w:rPr>
-      </w:pPr>
-    </w:p>
-    <w:p>
-      <w:pPr>
-        <w:pStyle w:val="Paragrafoelenco"/>
-        <w:spacing w:line="360" w:lineRule="auto"/>
-        <w:rPr>
-          <w:rFonts w:cstheme="minorHAnsi"/>
-          <w:b/>
-          <w:bCs/>
-          <w:sz w:val="24"/>
-          <w:szCs w:val="24"/>
-        </w:rPr>
-      </w:pPr>
-    </w:p>
-    <w:p>
-      <w:pPr>
-        <w:pStyle w:val="Paragrafoelenco"/>
-        <w:spacing w:line="360" w:lineRule="auto"/>
-        <w:rPr>
-          <w:rFonts w:cstheme="minorHAnsi"/>
-          <w:b/>
-          <w:bCs/>
-          <w:sz w:val="24"/>
-          <w:szCs w:val="24"/>
-        </w:rPr>
-      </w:pPr>
+        <w:t xml:space="preserve">Inserimento domanda: </w:t>
+      </w:r>
+      <w:r>
+        <w:rPr>
+          <w:rFonts w:cstheme="minorHAnsi"/>
+          <w:sz w:val="24"/>
+          <w:szCs w:val="24"/>
+        </w:rPr>
+        <w:t>inserimento di un quesito, catalogato in base ad una categoria, visibile a tutti gli altri utenti.</w:t>
+      </w:r>
+      <w:r>
+        <w:rPr>
+          <w:rFonts w:cstheme="minorHAnsi"/>
+          <w:b/>
+          <w:bCs/>
+          <w:sz w:val="24"/>
+          <w:szCs w:val="24"/>
+        </w:rPr>
+        <w:t xml:space="preserve"> </w:t>
+      </w:r>
+      <w:r>
+        <w:rPr>
+          <w:rFonts w:cstheme="minorHAnsi"/>
+          <w:sz w:val="24"/>
+          <w:szCs w:val="24"/>
+        </w:rPr>
+        <w:t>La domanda si presenterà in forma anonima, soltanto lo username sarà visibile agli altri.</w:t>
+      </w:r>
     </w:p>
     <w:p>
       <w:pPr>
@@ -2696,19 +2956,53 @@
           <w:rFonts w:cstheme="minorHAnsi"/>
           <w:b/>
           <w:bCs/>
+          <w:sz w:val="24"/>
+          <w:szCs w:val="24"/>
+        </w:rPr>
+        <w:t xml:space="preserve">Ordinamento domande: </w:t>
+      </w:r>
+      <w:r>
+        <w:rPr>
+          <w:rFonts w:cstheme="minorHAnsi"/>
+          <w:sz w:val="24"/>
+          <w:szCs w:val="24"/>
+        </w:rPr>
+        <w:t xml:space="preserve">le domande si presenteranno ordinate in base alla prossimità geografica dell’autore e alla data di inserimento (utilizzando una formula derivata del teorema di Pitagora). </w:t>
+      </w:r>
+    </w:p>
+    <w:p>
+      <w:pPr>
+        <w:pStyle w:val="Paragrafoelenco"/>
+        <w:numPr>
+          <w:ilvl w:val="0"/>
+          <w:numId w:val="1"/>
+        </w:numPr>
+        <w:spacing w:line="360" w:lineRule="auto"/>
+        <w:rPr>
+          <w:rFonts w:cstheme="minorHAnsi"/>
+          <w:b/>
+          <w:bCs/>
+          <w:sz w:val="24"/>
+          <w:szCs w:val="24"/>
+        </w:rPr>
+      </w:pPr>
+      <w:r>
+        <w:rPr>
+          <w:rFonts w:cstheme="minorHAnsi"/>
+          <w:b/>
+          <w:bCs/>
           <w:noProof/>
           <w:sz w:val="24"/>
           <w:szCs w:val="24"/>
         </w:rPr>
-        <w:lastRenderedPageBreak/>
         <w:drawing>
-          <wp:anchor distT="0" distB="0" distL="114300" distR="114300" simplePos="0" relativeHeight="251676672" behindDoc="0" locked="0" layoutInCell="1" allowOverlap="1" wp14:anchorId="617A4C94" wp14:editId="46BA68F6">
+          <wp:anchor distT="0" distB="0" distL="114300" distR="114300" simplePos="0" relativeHeight="251676672" behindDoc="0" locked="0" layoutInCell="1" allowOverlap="1" wp14:anchorId="617A4C94" wp14:editId="6ACDD460">
             <wp:simplePos x="0" y="0"/>
             <wp:positionH relativeFrom="column">
-              <wp:posOffset>3958655</wp:posOffset>
+              <wp:posOffset>3730055</wp:posOffset>
             </wp:positionH>
             <wp:positionV relativeFrom="paragraph">
-              <wp:posOffset>0</wp:posOffset>
+              <wp:posOffset>298450</wp:posOffset>
             </wp:positionV>
             <wp:extent cx="1150620" cy="2399165"/>
             <wp:effectExtent l="0" t="0" r="0" b="1270"/>
@@ -2735,7 +3029,7 @@
                     </pic:cNvPicPr>
                   </pic:nvPicPr>
                   <pic:blipFill>
-                    <a:blip r:embed="rId18" cstate="print">
+                    <a:blip r:embed="rId20" cstate="print">
                       <a:extLst>
                         <a:ext uri="{28A0092B-C50C-407E-A947-70E740481C1C}">
                           <a14:useLocalDpi xmlns:a14="http://schemas.microsoft.com/office/drawing/2010/main" val="0"/>
@@ -2782,13 +3076,13 @@
           <w:szCs w:val="24"/>
         </w:rPr>
         <w:drawing>
-          <wp:anchor distT="0" distB="0" distL="114300" distR="114300" simplePos="0" relativeHeight="251674624" behindDoc="0" locked="0" layoutInCell="1" allowOverlap="1" wp14:anchorId="3516F44B" wp14:editId="4CA6C31A">
+          <wp:anchor distT="0" distB="0" distL="114300" distR="114300" simplePos="0" relativeHeight="251674624" behindDoc="0" locked="0" layoutInCell="1" allowOverlap="1" wp14:anchorId="3516F44B" wp14:editId="03753B31">
             <wp:simplePos x="0" y="0"/>
             <wp:positionH relativeFrom="column">
-              <wp:posOffset>5109210</wp:posOffset>
+              <wp:posOffset>5002530</wp:posOffset>
             </wp:positionH>
             <wp:positionV relativeFrom="paragraph">
-              <wp:posOffset>0</wp:posOffset>
+              <wp:posOffset>288925</wp:posOffset>
             </wp:positionV>
             <wp:extent cx="1143000" cy="2335530"/>
             <wp:effectExtent l="0" t="0" r="0" b="7620"/>
@@ -2815,7 +3109,7 @@
                     </pic:cNvPicPr>
                   </pic:nvPicPr>
                   <pic:blipFill>
-                    <a:blip r:embed="rId19" cstate="print">
+                    <a:blip r:embed="rId21" cstate="print">
                       <a:extLst>
                         <a:ext uri="{28A0092B-C50C-407E-A947-70E740481C1C}">
                           <a14:useLocalDpi xmlns:a14="http://schemas.microsoft.com/office/drawing/2010/main" val="0"/>
@@ -2860,33 +3154,31 @@
           <w:sz w:val="24"/>
           <w:szCs w:val="24"/>
         </w:rPr>
-        <w:t xml:space="preserve">Inserimento domanda: </w:t>
-      </w:r>
-      <w:r>
-        <w:rPr>
-          <w:rFonts w:cstheme="minorHAnsi"/>
-          <w:sz w:val="24"/>
-          <w:szCs w:val="24"/>
-        </w:rPr>
-        <w:t>inserimento di un quesito, catalogato in base ad una categoria, visibile a tutti gli altri utenti.</w:t>
-      </w:r>
-      <w:r>
-        <w:rPr>
-          <w:rFonts w:cstheme="minorHAnsi"/>
-          <w:b/>
-          <w:bCs/>
-          <w:sz w:val="24"/>
-          <w:szCs w:val="24"/>
-        </w:rPr>
-        <w:t xml:space="preserve"> </w:t>
-      </w:r>
-      <w:r>
-        <w:rPr>
-          <w:rFonts w:cstheme="minorHAnsi"/>
-          <w:sz w:val="24"/>
-          <w:szCs w:val="24"/>
-        </w:rPr>
-        <w:t>La domanda si presenterà in forma anonima, soltanto lo username sarà visibile agli altri.</w:t>
+        <w:t>Filtro domande:</w:t>
+      </w:r>
+      <w:r>
+        <w:rPr>
+          <w:rFonts w:cstheme="minorHAnsi"/>
+          <w:sz w:val="24"/>
+          <w:szCs w:val="24"/>
+        </w:rPr>
+        <w:t xml:space="preserve"> le domande possono essere filtrate in base alla categoria</w:t>
+      </w:r>
+      <w:r>
+        <w:rPr>
+          <w:rFonts w:cstheme="minorHAnsi"/>
+          <w:sz w:val="24"/>
+          <w:szCs w:val="24"/>
+        </w:rPr>
+        <w:t>, visualizzando solo le domande appartenenti alle categorie selezionate</w:t>
+      </w:r>
+      <w:r>
+        <w:rPr>
+          <w:rFonts w:cstheme="minorHAnsi"/>
+          <w:sz w:val="24"/>
+          <w:szCs w:val="24"/>
+        </w:rPr>
+        <w:t>.</w:t>
       </w:r>
     </w:p>
     <w:p>
@@ -2905,24 +3197,48 @@
           <w:szCs w:val="24"/>
         </w:rPr>
       </w:pPr>
-      <w:r>
-        <w:rPr>
-          <w:rFonts w:cstheme="minorHAnsi"/>
-          <w:b/>
-          <w:bCs/>
-          <w:sz w:val="24"/>
-          <w:szCs w:val="24"/>
-        </w:rPr>
-        <w:t xml:space="preserve">Ordinamento domande: </w:t>
-      </w:r>
-      <w:r>
-        <w:rPr>
-          <w:rFonts w:cstheme="minorHAnsi"/>
-          <w:sz w:val="24"/>
-          <w:szCs w:val="24"/>
-        </w:rPr>
-        <w:t xml:space="preserve">le domande si presenteranno ordinate in base alla prossimità geografica dell’autore e alla data di inserimento (utilizzando una formula derivata del teorema di Pitagora). </w:t>
-      </w:r>
+      <w:proofErr w:type="spellStart"/>
+      <w:r>
+        <w:rPr>
+          <w:rFonts w:cstheme="minorHAnsi"/>
+          <w:b/>
+          <w:bCs/>
+          <w:sz w:val="24"/>
+          <w:szCs w:val="24"/>
+        </w:rPr>
+        <w:t>Blacklist</w:t>
+      </w:r>
+      <w:proofErr w:type="spellEnd"/>
+      <w:r>
+        <w:rPr>
+          <w:rFonts w:cstheme="minorHAnsi"/>
+          <w:b/>
+          <w:bCs/>
+          <w:sz w:val="24"/>
+          <w:szCs w:val="24"/>
+        </w:rPr>
+        <w:t xml:space="preserve">: </w:t>
+      </w:r>
+      <w:r>
+        <w:rPr>
+          <w:rFonts w:cstheme="minorHAnsi"/>
+          <w:sz w:val="24"/>
+          <w:szCs w:val="24"/>
+        </w:rPr>
+        <w:t>possibilità di scegliere alcune categorie di cui non si vogliono vedere le domande. (Ad esempio se non voglio visualizzare più le domande inerenti allo sport posso “bloccare” la categoria attraverso le impostazioni dell’app)</w:t>
+      </w:r>
+    </w:p>
+    <w:p>
+      <w:pPr>
+        <w:spacing w:line="360" w:lineRule="auto"/>
+        <w:rPr>
+          <w:rFonts w:cstheme="minorHAnsi"/>
+          <w:b/>
+          <w:bCs/>
+          <w:sz w:val="24"/>
+          <w:szCs w:val="24"/>
+        </w:rPr>
+      </w:pPr>
     </w:p>
     <w:p>
       <w:pPr>
@@ -2949,192 +3265,15 @@
           <w:sz w:val="24"/>
           <w:szCs w:val="24"/>
         </w:rPr>
+        <w:lastRenderedPageBreak/>
         <w:drawing>
-          <wp:anchor distT="0" distB="0" distL="114300" distR="114300" simplePos="0" relativeHeight="251670528" behindDoc="0" locked="0" layoutInCell="1" allowOverlap="1" wp14:anchorId="34979ED4" wp14:editId="58AB2BAF">
+          <wp:anchor distT="0" distB="0" distL="114300" distR="114300" simplePos="0" relativeHeight="251673600" behindDoc="0" locked="0" layoutInCell="1" allowOverlap="1" wp14:anchorId="339F98BA" wp14:editId="33B1AC30">
             <wp:simplePos x="0" y="0"/>
-            <wp:positionH relativeFrom="margin">
-              <wp:posOffset>5057140</wp:posOffset>
+            <wp:positionH relativeFrom="column">
+              <wp:posOffset>5406390</wp:posOffset>
             </wp:positionH>
             <wp:positionV relativeFrom="paragraph">
-              <wp:posOffset>179705</wp:posOffset>
-            </wp:positionV>
-            <wp:extent cx="1113155" cy="2263140"/>
-            <wp:effectExtent l="0" t="0" r="0" b="3810"/>
-            <wp:wrapThrough wrapText="bothSides">
-              <wp:wrapPolygon edited="0">
-                <wp:start x="0" y="0"/>
-                <wp:lineTo x="0" y="21455"/>
-                <wp:lineTo x="21070" y="21455"/>
-                <wp:lineTo x="21070" y="0"/>
-                <wp:lineTo x="0" y="0"/>
-              </wp:wrapPolygon>
-            </wp:wrapThrough>
-            <wp:docPr id="3" name="Immagine 3"/>
-            <wp:cNvGraphicFramePr>
-              <a:graphicFrameLocks xmlns:a="http://schemas.openxmlformats.org/drawingml/2006/main" noChangeAspect="1"/>
-            </wp:cNvGraphicFramePr>
-            <a:graphic xmlns:a="http://schemas.openxmlformats.org/drawingml/2006/main">
-              <a:graphicData uri="http://schemas.openxmlformats.org/drawingml/2006/picture">
-                <pic:pic xmlns:pic="http://schemas.openxmlformats.org/drawingml/2006/picture">
-                  <pic:nvPicPr>
-                    <pic:cNvPr id="0" name="Picture 2"/>
-                    <pic:cNvPicPr>
-                      <a:picLocks noChangeAspect="1" noChangeArrowheads="1"/>
-                    </pic:cNvPicPr>
-                  </pic:nvPicPr>
-                  <pic:blipFill>
-                    <a:blip r:embed="rId20" cstate="print">
-                      <a:extLst>
-                        <a:ext uri="{28A0092B-C50C-407E-A947-70E740481C1C}">
-                          <a14:useLocalDpi xmlns:a14="http://schemas.microsoft.com/office/drawing/2010/main" val="0"/>
-                        </a:ext>
-                      </a:extLst>
-                    </a:blip>
-                    <a:srcRect/>
-                    <a:stretch>
-                      <a:fillRect/>
-                    </a:stretch>
-                  </pic:blipFill>
-                  <pic:spPr bwMode="auto">
-                    <a:xfrm>
-                      <a:off x="0" y="0"/>
-                      <a:ext cx="1113155" cy="2263140"/>
-                    </a:xfrm>
-                    <a:prstGeom prst="rect">
-                      <a:avLst/>
-                    </a:prstGeom>
-                    <a:noFill/>
-                    <a:ln>
-                      <a:noFill/>
-                    </a:ln>
-                  </pic:spPr>
-                </pic:pic>
-              </a:graphicData>
-            </a:graphic>
-            <wp14:sizeRelH relativeFrom="margin">
-              <wp14:pctWidth>0</wp14:pctWidth>
-            </wp14:sizeRelH>
-            <wp14:sizeRelV relativeFrom="margin">
-              <wp14:pctHeight>0</wp14:pctHeight>
-            </wp14:sizeRelV>
-          </wp:anchor>
-        </w:drawing>
-      </w:r>
-      <w:r>
-        <w:rPr>
-          <w:rFonts w:cstheme="minorHAnsi"/>
-          <w:b/>
-          <w:bCs/>
-          <w:sz w:val="24"/>
-          <w:szCs w:val="24"/>
-        </w:rPr>
-        <w:t>Filtro domande:</w:t>
-      </w:r>
-      <w:r>
-        <w:rPr>
-          <w:rFonts w:cstheme="minorHAnsi"/>
-          <w:sz w:val="24"/>
-          <w:szCs w:val="24"/>
-        </w:rPr>
-        <w:t xml:space="preserve"> le domande possono essere filtrate in base alla categoria</w:t>
-      </w:r>
-      <w:r>
-        <w:rPr>
-          <w:rFonts w:cstheme="minorHAnsi"/>
-          <w:sz w:val="24"/>
-          <w:szCs w:val="24"/>
-        </w:rPr>
-        <w:t>, visualizzando solo le domande appartenenti alle categorie selezionate</w:t>
-      </w:r>
-      <w:r>
-        <w:rPr>
-          <w:rFonts w:cstheme="minorHAnsi"/>
-          <w:sz w:val="24"/>
-          <w:szCs w:val="24"/>
-        </w:rPr>
-        <w:t>.</w:t>
-      </w:r>
-    </w:p>
-    <w:p>
-      <w:pPr>
-        <w:pStyle w:val="Paragrafoelenco"/>
-        <w:numPr>
-          <w:ilvl w:val="0"/>
-          <w:numId w:val="1"/>
-        </w:numPr>
-        <w:spacing w:line="360" w:lineRule="auto"/>
-        <w:rPr>
-          <w:rFonts w:cstheme="minorHAnsi"/>
-          <w:b/>
-          <w:bCs/>
-          <w:sz w:val="24"/>
-          <w:szCs w:val="24"/>
-        </w:rPr>
-      </w:pPr>
-      <w:r>
-        <w:rPr>
-          <w:rFonts w:cstheme="minorHAnsi"/>
-          <w:b/>
-          <w:bCs/>
-          <w:sz w:val="24"/>
-          <w:szCs w:val="24"/>
-        </w:rPr>
-        <w:t xml:space="preserve">Blacklist: </w:t>
-      </w:r>
-      <w:r>
-        <w:rPr>
-          <w:rFonts w:cstheme="minorHAnsi"/>
-          <w:sz w:val="24"/>
-          <w:szCs w:val="24"/>
-        </w:rPr>
-        <w:t>possibilità di scegliere alcune categorie di cui non si vogliono vedere le domande. (Ad esempio se non voglio visualizzare più le domande inerenti allo sport posso “bloccare” la categoria attraverso le impostazioni dell’app)</w:t>
-      </w:r>
-    </w:p>
-    <w:p>
-      <w:pPr>
-        <w:spacing w:line="360" w:lineRule="auto"/>
-        <w:rPr>
-          <w:rFonts w:cstheme="minorHAnsi"/>
-          <w:b/>
-          <w:bCs/>
-          <w:sz w:val="24"/>
-          <w:szCs w:val="24"/>
-        </w:rPr>
-      </w:pPr>
-    </w:p>
-    <w:p>
-      <w:pPr>
-        <w:pStyle w:val="Paragrafoelenco"/>
-        <w:numPr>
-          <w:ilvl w:val="0"/>
-          <w:numId w:val="1"/>
-        </w:numPr>
-        <w:spacing w:line="360" w:lineRule="auto"/>
-        <w:rPr>
-          <w:rFonts w:cstheme="minorHAnsi"/>
-          <w:b/>
-          <w:bCs/>
-          <w:sz w:val="24"/>
-          <w:szCs w:val="24"/>
-        </w:rPr>
-      </w:pPr>
-      <w:r>
-        <w:rPr>
-          <w:rFonts w:cstheme="minorHAnsi"/>
-          <w:b/>
-          <w:bCs/>
-          <w:noProof/>
-          <w:sz w:val="24"/>
-          <w:szCs w:val="24"/>
-        </w:rPr>
-        <w:drawing>
-          <wp:anchor distT="0" distB="0" distL="114300" distR="114300" simplePos="0" relativeHeight="251673600" behindDoc="0" locked="0" layoutInCell="1" allowOverlap="1" wp14:anchorId="339F98BA" wp14:editId="28249FF8">
-            <wp:simplePos x="0" y="0"/>
-            <wp:positionH relativeFrom="column">
-              <wp:posOffset>5551170</wp:posOffset>
-            </wp:positionH>
-            <wp:positionV relativeFrom="paragraph">
-              <wp:posOffset>333375</wp:posOffset>
+              <wp:posOffset>158115</wp:posOffset>
             </wp:positionV>
             <wp:extent cx="1032510" cy="2118360"/>
             <wp:effectExtent l="0" t="0" r="0" b="0"/>
@@ -3161,7 +3300,7 @@
                     </pic:cNvPicPr>
                   </pic:nvPicPr>
                   <pic:blipFill>
-                    <a:blip r:embed="rId21" cstate="print">
+                    <a:blip r:embed="rId22" cstate="print">
                       <a:extLst>
                         <a:ext uri="{28A0092B-C50C-407E-A947-70E740481C1C}">
                           <a14:useLocalDpi xmlns:a14="http://schemas.microsoft.com/office/drawing/2010/main" val="0"/>
@@ -3206,13 +3345,13 @@
           <w:szCs w:val="24"/>
         </w:rPr>
         <w:drawing>
-          <wp:anchor distT="0" distB="0" distL="114300" distR="114300" simplePos="0" relativeHeight="251675648" behindDoc="0" locked="0" layoutInCell="1" allowOverlap="1" wp14:anchorId="46CD475C" wp14:editId="1D7FD5A0">
+          <wp:anchor distT="0" distB="0" distL="114300" distR="114300" simplePos="0" relativeHeight="251675648" behindDoc="0" locked="0" layoutInCell="1" allowOverlap="1" wp14:anchorId="46CD475C" wp14:editId="56BBC5A5">
             <wp:simplePos x="0" y="0"/>
             <wp:positionH relativeFrom="column">
-              <wp:posOffset>4423410</wp:posOffset>
+              <wp:posOffset>4210050</wp:posOffset>
             </wp:positionH>
             <wp:positionV relativeFrom="paragraph">
-              <wp:posOffset>340360</wp:posOffset>
+              <wp:posOffset>127000</wp:posOffset>
             </wp:positionV>
             <wp:extent cx="1066800" cy="2113915"/>
             <wp:effectExtent l="0" t="0" r="0" b="635"/>
@@ -3239,7 +3378,7 @@
                     </pic:cNvPicPr>
                   </pic:nvPicPr>
                   <pic:blipFill>
-                    <a:blip r:embed="rId22" cstate="print">
+                    <a:blip r:embed="rId23" cstate="print">
                       <a:extLst>
                         <a:ext uri="{28A0092B-C50C-407E-A947-70E740481C1C}">
                           <a14:useLocalDpi xmlns:a14="http://schemas.microsoft.com/office/drawing/2010/main" val="0"/>
@@ -3335,15 +3474,33 @@
           <w:sz w:val="24"/>
           <w:szCs w:val="24"/>
         </w:rPr>
-        <w:t>avuto il riscontro domanda-risposta,</w:t>
-      </w:r>
-      <w:r>
-        <w:rPr>
-          <w:rFonts w:cstheme="minorHAnsi"/>
-          <w:sz w:val="24"/>
-          <w:szCs w:val="24"/>
-        </w:rPr>
-        <w:t>è possibile</w:t>
+        <w:t xml:space="preserve">avuto il riscontro </w:t>
+      </w:r>
+      <w:proofErr w:type="spellStart"/>
+      <w:r>
+        <w:rPr>
+          <w:rFonts w:cstheme="minorHAnsi"/>
+          <w:sz w:val="24"/>
+          <w:szCs w:val="24"/>
+        </w:rPr>
+        <w:t>domanda-risposta,</w:t>
+      </w:r>
+      <w:r>
+        <w:rPr>
+          <w:rFonts w:cstheme="minorHAnsi"/>
+          <w:sz w:val="24"/>
+          <w:szCs w:val="24"/>
+        </w:rPr>
+        <w:t>è</w:t>
+      </w:r>
+      <w:proofErr w:type="spellEnd"/>
+      <w:r>
+        <w:rPr>
+          <w:rFonts w:cstheme="minorHAnsi"/>
+          <w:sz w:val="24"/>
+          <w:szCs w:val="24"/>
+        </w:rPr>
+        <w:t xml:space="preserve"> possibile</w:t>
       </w:r>
       <w:r>
         <w:rPr>
@@ -3353,6 +3510,42 @@
         </w:rPr>
         <w:t xml:space="preserve"> iniziare una chat tra i due utenti.</w:t>
       </w:r>
+    </w:p>
+    <w:p>
+      <w:pPr>
+        <w:spacing w:line="360" w:lineRule="auto"/>
+        <w:rPr>
+          <w:rFonts w:cstheme="minorHAnsi"/>
+          <w:b/>
+          <w:bCs/>
+          <w:sz w:val="24"/>
+          <w:szCs w:val="24"/>
+        </w:rPr>
+      </w:pPr>
+    </w:p>
+    <w:p>
+      <w:pPr>
+        <w:spacing w:line="360" w:lineRule="auto"/>
+        <w:rPr>
+          <w:rFonts w:cstheme="minorHAnsi"/>
+          <w:b/>
+          <w:bCs/>
+          <w:sz w:val="24"/>
+          <w:szCs w:val="24"/>
+        </w:rPr>
+      </w:pPr>
+    </w:p>
+    <w:p>
+      <w:pPr>
+        <w:spacing w:line="360" w:lineRule="auto"/>
+        <w:rPr>
+          <w:rFonts w:cstheme="minorHAnsi"/>
+          <w:b/>
+          <w:bCs/>
+          <w:sz w:val="24"/>
+          <w:szCs w:val="24"/>
+        </w:rPr>
+      </w:pPr>
     </w:p>
     <w:p>
       <w:pPr>
@@ -3416,13 +3609,13 @@
           <w:szCs w:val="24"/>
         </w:rPr>
         <w:drawing>
-          <wp:anchor distT="0" distB="0" distL="114300" distR="114300" simplePos="0" relativeHeight="251677696" behindDoc="0" locked="0" layoutInCell="1" allowOverlap="1" wp14:anchorId="07E696FC" wp14:editId="05984804">
+          <wp:anchor distT="0" distB="0" distL="114300" distR="114300" simplePos="0" relativeHeight="251677696" behindDoc="0" locked="0" layoutInCell="1" allowOverlap="1" wp14:anchorId="07E696FC" wp14:editId="1B2077F5">
             <wp:simplePos x="0" y="0"/>
             <wp:positionH relativeFrom="column">
-              <wp:posOffset>5518785</wp:posOffset>
+              <wp:posOffset>5516880</wp:posOffset>
             </wp:positionH>
             <wp:positionV relativeFrom="paragraph">
-              <wp:posOffset>749300</wp:posOffset>
+              <wp:posOffset>33020</wp:posOffset>
             </wp:positionV>
             <wp:extent cx="996315" cy="2034540"/>
             <wp:effectExtent l="0" t="0" r="0" b="3810"/>
@@ -3449,7 +3642,7 @@
                     </pic:cNvPicPr>
                   </pic:nvPicPr>
                   <pic:blipFill>
-                    <a:blip r:embed="rId23" cstate="print">
+                    <a:blip r:embed="rId24" cstate="print">
                       <a:extLst>
                         <a:ext uri="{28A0092B-C50C-407E-A947-70E740481C1C}">
                           <a14:useLocalDpi xmlns:a14="http://schemas.microsoft.com/office/drawing/2010/main" val="0"/>
@@ -3494,13 +3687,13 @@
           <w:szCs w:val="24"/>
         </w:rPr>
         <w:drawing>
-          <wp:anchor distT="0" distB="0" distL="114300" distR="114300" simplePos="0" relativeHeight="251678720" behindDoc="0" locked="0" layoutInCell="1" allowOverlap="1" wp14:anchorId="57ED3549" wp14:editId="6E8D02EB">
+          <wp:anchor distT="0" distB="0" distL="114300" distR="114300" simplePos="0" relativeHeight="251678720" behindDoc="0" locked="0" layoutInCell="1" allowOverlap="1" wp14:anchorId="57ED3549" wp14:editId="69A76180">
             <wp:simplePos x="0" y="0"/>
             <wp:positionH relativeFrom="column">
-              <wp:posOffset>4456430</wp:posOffset>
+              <wp:posOffset>4273550</wp:posOffset>
             </wp:positionH>
             <wp:positionV relativeFrom="paragraph">
-              <wp:posOffset>769620</wp:posOffset>
+              <wp:posOffset>45720</wp:posOffset>
             </wp:positionV>
             <wp:extent cx="987425" cy="2018665"/>
             <wp:effectExtent l="0" t="0" r="3175" b="635"/>
@@ -3527,7 +3720,7 @@
                     </pic:cNvPicPr>
                   </pic:nvPicPr>
                   <pic:blipFill>
-                    <a:blip r:embed="rId24" cstate="print">
+                    <a:blip r:embed="rId25" cstate="print">
                       <a:extLst>
                         <a:ext uri="{28A0092B-C50C-407E-A947-70E740481C1C}">
                           <a14:useLocalDpi xmlns:a14="http://schemas.microsoft.com/office/drawing/2010/main" val="0"/>
@@ -3642,17 +3835,32 @@
           <w:sz w:val="24"/>
           <w:szCs w:val="24"/>
         </w:rPr>
-        <w:t xml:space="preserve">per ognuna delle proprie domande, saranno visibili le risposte ricevute, dando la </w:t>
-      </w:r>
-      <w:r>
-        <w:rPr>
-          <w:rFonts w:cstheme="minorHAnsi"/>
-          <w:sz w:val="24"/>
-          <w:szCs w:val="24"/>
-        </w:rPr>
-        <w:lastRenderedPageBreak/>
-        <w:t>possibilità di iniziare una chat o meno con l’autore della risposta.</w:t>
-      </w:r>
+        <w:t>per ognuna delle proprie domande, saranno visibili le risposte ricevute, dando la possibilità di iniziare una chat o meno con l’autore della risposta.</w:t>
+      </w:r>
+    </w:p>
+    <w:p>
+      <w:pPr>
+        <w:spacing w:line="360" w:lineRule="auto"/>
+        <w:rPr>
+          <w:rFonts w:cstheme="minorHAnsi"/>
+          <w:b/>
+          <w:bCs/>
+          <w:sz w:val="24"/>
+          <w:szCs w:val="24"/>
+        </w:rPr>
+      </w:pPr>
+    </w:p>
+    <w:p>
+      <w:pPr>
+        <w:spacing w:line="360" w:lineRule="auto"/>
+        <w:rPr>
+          <w:rFonts w:cstheme="minorHAnsi"/>
+          <w:b/>
+          <w:bCs/>
+          <w:sz w:val="24"/>
+          <w:szCs w:val="24"/>
+        </w:rPr>
+      </w:pPr>
     </w:p>
     <w:p>
       <w:pPr>
@@ -3713,7 +3921,7 @@
                     </pic:cNvPicPr>
                   </pic:nvPicPr>
                   <pic:blipFill>
-                    <a:blip r:embed="rId25" cstate="print">
+                    <a:blip r:embed="rId26" cstate="print">
                       <a:extLst>
                         <a:ext uri="{28A0092B-C50C-407E-A947-70E740481C1C}">
                           <a14:useLocalDpi xmlns:a14="http://schemas.microsoft.com/office/drawing/2010/main" val="0"/>
@@ -3793,7 +4001,7 @@
                     </pic:cNvPicPr>
                   </pic:nvPicPr>
                   <pic:blipFill>
-                    <a:blip r:embed="rId26" cstate="print">
+                    <a:blip r:embed="rId27" cstate="print">
                       <a:extLst>
                         <a:ext uri="{28A0092B-C50C-407E-A947-70E740481C1C}">
                           <a14:useLocalDpi xmlns:a14="http://schemas.microsoft.com/office/drawing/2010/main" val="0"/>
@@ -3925,29 +4133,109 @@
           <w:szCs w:val="24"/>
         </w:rPr>
       </w:pPr>
-      <w:r>
-        <w:rPr>
-          <w:b/>
-          <w:bCs/>
-          <w:sz w:val="24"/>
-          <w:szCs w:val="24"/>
-        </w:rPr>
+    </w:p>
+    <w:p>
+      <w:pPr>
+        <w:spacing w:after="160"/>
+        <w:rPr>
+          <w:b/>
+          <w:bCs/>
+          <w:sz w:val="24"/>
+          <w:szCs w:val="24"/>
+        </w:rPr>
+      </w:pPr>
+      <w:r>
+        <w:rPr>
+          <w:b/>
+          <w:bCs/>
+          <w:sz w:val="24"/>
+          <w:szCs w:val="24"/>
+        </w:rPr>
+        <w:br w:type="page"/>
+      </w:r>
+    </w:p>
+    <w:p>
+      <w:pPr>
+        <w:rPr>
+          <w:b/>
+          <w:bCs/>
+          <w:sz w:val="24"/>
+          <w:szCs w:val="24"/>
+        </w:rPr>
+      </w:pPr>
+      <w:r>
+        <w:rPr>
+          <w:b/>
+          <w:bCs/>
+          <w:sz w:val="24"/>
+          <w:szCs w:val="24"/>
+        </w:rPr>
+        <w:lastRenderedPageBreak/>
         <w:t>Ambiente di sviluppo:</w:t>
       </w:r>
     </w:p>
     <w:p>
       <w:pPr>
-        <w:rPr>
-          <w:sz w:val="24"/>
-          <w:szCs w:val="24"/>
-        </w:rPr>
-      </w:pPr>
-      <w:r>
-        <w:rPr>
-          <w:sz w:val="24"/>
-          <w:szCs w:val="24"/>
-        </w:rPr>
-        <w:t>Per la realizzazione del lato client dell’app abbiamo optato di utilizzare ionic: un framework basato su AngularJs e cordova, che consente la cr</w:t>
+        <w:jc w:val="both"/>
+        <w:rPr>
+          <w:sz w:val="24"/>
+          <w:szCs w:val="24"/>
+        </w:rPr>
+      </w:pPr>
+      <w:r>
+        <w:rPr>
+          <w:sz w:val="24"/>
+          <w:szCs w:val="24"/>
+        </w:rPr>
+        <w:t xml:space="preserve">Per la realizzazione del lato client dell’app abbiamo optato di utilizzare </w:t>
+      </w:r>
+      <w:proofErr w:type="spellStart"/>
+      <w:r>
+        <w:rPr>
+          <w:sz w:val="24"/>
+          <w:szCs w:val="24"/>
+        </w:rPr>
+        <w:t>ionic</w:t>
+      </w:r>
+      <w:proofErr w:type="spellEnd"/>
+      <w:r>
+        <w:rPr>
+          <w:sz w:val="24"/>
+          <w:szCs w:val="24"/>
+        </w:rPr>
+        <w:t xml:space="preserve">: un framework basato su </w:t>
+      </w:r>
+      <w:proofErr w:type="spellStart"/>
+      <w:r>
+        <w:rPr>
+          <w:sz w:val="24"/>
+          <w:szCs w:val="24"/>
+        </w:rPr>
+        <w:t>AngularJs</w:t>
+      </w:r>
+      <w:proofErr w:type="spellEnd"/>
+      <w:r>
+        <w:rPr>
+          <w:sz w:val="24"/>
+          <w:szCs w:val="24"/>
+        </w:rPr>
+        <w:t xml:space="preserve"> e </w:t>
+      </w:r>
+      <w:proofErr w:type="spellStart"/>
+      <w:r>
+        <w:rPr>
+          <w:sz w:val="24"/>
+          <w:szCs w:val="24"/>
+        </w:rPr>
+        <w:t>cordova</w:t>
+      </w:r>
+      <w:proofErr w:type="spellEnd"/>
+      <w:r>
+        <w:rPr>
+          <w:sz w:val="24"/>
+          <w:szCs w:val="24"/>
+        </w:rPr>
+        <w:t>, che consente la cr</w:t>
       </w:r>
       <w:r>
         <w:rPr>
@@ -3961,11 +4249,44 @@
           <w:sz w:val="24"/>
           <w:szCs w:val="24"/>
         </w:rPr>
-        <w:t xml:space="preserve">azione di applicazioni ibride (utilizzabile su android, Ios, Windows phone e browser grazie ad un unico codice). </w:t>
-      </w:r>
-    </w:p>
-    <w:p>
-      <w:pPr>
+        <w:t xml:space="preserve">azione di applicazioni ibride (utilizzabile su </w:t>
+      </w:r>
+      <w:proofErr w:type="spellStart"/>
+      <w:r>
+        <w:rPr>
+          <w:sz w:val="24"/>
+          <w:szCs w:val="24"/>
+        </w:rPr>
+        <w:t>android</w:t>
+      </w:r>
+      <w:proofErr w:type="spellEnd"/>
+      <w:r>
+        <w:rPr>
+          <w:sz w:val="24"/>
+          <w:szCs w:val="24"/>
+        </w:rPr>
+        <w:t xml:space="preserve">, </w:t>
+      </w:r>
+      <w:proofErr w:type="spellStart"/>
+      <w:r>
+        <w:rPr>
+          <w:sz w:val="24"/>
+          <w:szCs w:val="24"/>
+        </w:rPr>
+        <w:t>Ios</w:t>
+      </w:r>
+      <w:proofErr w:type="spellEnd"/>
+      <w:r>
+        <w:rPr>
+          <w:sz w:val="24"/>
+          <w:szCs w:val="24"/>
+        </w:rPr>
+        <w:t xml:space="preserve">, Windows phone e browser grazie ad un unico codice). </w:t>
+      </w:r>
+    </w:p>
+    <w:p>
+      <w:pPr>
+        <w:jc w:val="both"/>
         <w:rPr>
           <w:sz w:val="24"/>
           <w:szCs w:val="24"/>
@@ -3995,6 +4316,7 @@
     </w:p>
     <w:p>
       <w:pPr>
+        <w:jc w:val="both"/>
         <w:rPr>
           <w:sz w:val="24"/>
           <w:szCs w:val="24"/>
@@ -4010,36 +4332,71 @@
     </w:p>
     <w:p>
       <w:pPr>
-        <w:rPr>
-          <w:sz w:val="24"/>
-          <w:szCs w:val="24"/>
-        </w:rPr>
-      </w:pPr>
-      <w:r>
-        <w:rPr>
-          <w:sz w:val="24"/>
-          <w:szCs w:val="24"/>
-        </w:rPr>
-        <w:t>Per testare i nostri servizi web e le nostre API abbiamo utilizzato il software Postman (anch’esso conosciuto grazie allo stage), che permette di simulare chiamate al server, anche senza un’interfaccia grafica (fattore che si è rivelato particolarmente utile in particolare nella prima fase di sviluppo).</w:t>
-      </w:r>
-    </w:p>
-    <w:p>
-      <w:pPr>
-        <w:rPr>
-          <w:sz w:val="24"/>
-          <w:szCs w:val="24"/>
-        </w:rPr>
-      </w:pPr>
-      <w:r>
-        <w:rPr>
-          <w:sz w:val="24"/>
-          <w:szCs w:val="24"/>
-        </w:rPr>
-        <w:t xml:space="preserve">Il tipo di database usato è mySql, un DB relazionale. </w:t>
-      </w:r>
-    </w:p>
-    <w:p>
-      <w:pPr>
+        <w:jc w:val="both"/>
+        <w:rPr>
+          <w:sz w:val="24"/>
+          <w:szCs w:val="24"/>
+        </w:rPr>
+      </w:pPr>
+      <w:r>
+        <w:rPr>
+          <w:sz w:val="24"/>
+          <w:szCs w:val="24"/>
+        </w:rPr>
+        <w:t xml:space="preserve">Per testare i nostri servizi web e le nostre API abbiamo utilizzato il software </w:t>
+      </w:r>
+      <w:proofErr w:type="spellStart"/>
+      <w:r>
+        <w:rPr>
+          <w:sz w:val="24"/>
+          <w:szCs w:val="24"/>
+        </w:rPr>
+        <w:t>Postman</w:t>
+      </w:r>
+      <w:proofErr w:type="spellEnd"/>
+      <w:r>
+        <w:rPr>
+          <w:sz w:val="24"/>
+          <w:szCs w:val="24"/>
+        </w:rPr>
+        <w:t xml:space="preserve"> (anch’esso conosciuto grazie allo stage), che permette di simulare chiamate al server, anche senza un’interfaccia grafica (fattore che si è rivelato particolarmente utile in particolare nella prima fase di sviluppo).</w:t>
+      </w:r>
+    </w:p>
+    <w:p>
+      <w:pPr>
+        <w:jc w:val="both"/>
+        <w:rPr>
+          <w:sz w:val="24"/>
+          <w:szCs w:val="24"/>
+        </w:rPr>
+      </w:pPr>
+      <w:r>
+        <w:rPr>
+          <w:sz w:val="24"/>
+          <w:szCs w:val="24"/>
+        </w:rPr>
+        <w:t xml:space="preserve">Il tipo di database usato è </w:t>
+      </w:r>
+      <w:proofErr w:type="spellStart"/>
+      <w:r>
+        <w:rPr>
+          <w:sz w:val="24"/>
+          <w:szCs w:val="24"/>
+        </w:rPr>
+        <w:t>mySql</w:t>
+      </w:r>
+      <w:proofErr w:type="spellEnd"/>
+      <w:r>
+        <w:rPr>
+          <w:sz w:val="24"/>
+          <w:szCs w:val="24"/>
+        </w:rPr>
+        <w:t xml:space="preserve">, un DB relazionale. </w:t>
+      </w:r>
+    </w:p>
+    <w:p>
+      <w:pPr>
+        <w:jc w:val="both"/>
         <w:rPr>
           <w:sz w:val="24"/>
           <w:szCs w:val="24"/>
@@ -4055,17 +4412,34 @@
     </w:p>
     <w:p>
       <w:pPr>
-        <w:rPr>
-          <w:sz w:val="24"/>
-          <w:szCs w:val="24"/>
-        </w:rPr>
-      </w:pPr>
-      <w:r>
-        <w:rPr>
-          <w:sz w:val="24"/>
-          <w:szCs w:val="24"/>
-        </w:rPr>
-        <w:t>I principali IDE (ambiente di sviluppo integrato) che abbiamo utilizzato sono stati Visual Studio Code, i cui punti di forza sono leggerezza e dinamicità, e IntelliJ IDEA, ottimo per la sua integrazione con i linguaggi e framework utilizzati, strumento che fornisce aiuti e facilita molto la scrittura del codice.</w:t>
+        <w:jc w:val="both"/>
+        <w:rPr>
+          <w:sz w:val="24"/>
+          <w:szCs w:val="24"/>
+        </w:rPr>
+      </w:pPr>
+      <w:r>
+        <w:rPr>
+          <w:sz w:val="24"/>
+          <w:szCs w:val="24"/>
+        </w:rPr>
+        <w:t xml:space="preserve">I principali IDE (ambiente di sviluppo integrato) che abbiamo utilizzato sono stati Visual Studio Code, i cui punti di forza sono leggerezza e dinamicità, e </w:t>
+      </w:r>
+      <w:proofErr w:type="spellStart"/>
+      <w:r>
+        <w:rPr>
+          <w:sz w:val="24"/>
+          <w:szCs w:val="24"/>
+        </w:rPr>
+        <w:t>IntelliJ</w:t>
+      </w:r>
+      <w:proofErr w:type="spellEnd"/>
+      <w:r>
+        <w:rPr>
+          <w:sz w:val="24"/>
+          <w:szCs w:val="24"/>
+        </w:rPr>
+        <w:t xml:space="preserve"> IDEA, ottimo per la sua integrazione con i linguaggi e framework utilizzati, strumento che fornisce aiuti e facilita molto la scrittura del codice.</w:t>
       </w:r>
     </w:p>
     <w:p>
@@ -4113,7 +4487,25 @@
           <w:sz w:val="24"/>
           <w:szCs w:val="24"/>
         </w:rPr>
-        <w:t>Per conformarci alle norme previste dal GDPR riguardante la privacy e la sicurezza, abbiamo proceduto con la crittografia di tutti i dati sensibili (domande, risposte e chat) degli utenti ed ovviamente della password. Per la cifratura della password abbiamo utilizzato un algoritmo di hashing, una tecnica di crittografia irreversibile, mentre per i dati sensibili abbiamo optato per un algoritmo di cifratura a chiave simmetrica in quanto era fondamentale decriptare tutti i dati per poterli leggere.</w:t>
+        <w:t xml:space="preserve">Per conformarci alle norme previste dal GDPR riguardante la privacy e la sicurezza, abbiamo proceduto con la crittografia di tutti i dati sensibili (domande, risposte e chat) degli utenti ed ovviamente della password. Per la cifratura della password abbiamo utilizzato un algoritmo di </w:t>
+      </w:r>
+      <w:proofErr w:type="spellStart"/>
+      <w:r>
+        <w:rPr>
+          <w:rFonts w:cstheme="minorHAnsi"/>
+          <w:sz w:val="24"/>
+          <w:szCs w:val="24"/>
+        </w:rPr>
+        <w:t>hashing</w:t>
+      </w:r>
+      <w:proofErr w:type="spellEnd"/>
+      <w:r>
+        <w:rPr>
+          <w:rFonts w:cstheme="minorHAnsi"/>
+          <w:sz w:val="24"/>
+          <w:szCs w:val="24"/>
+        </w:rPr>
+        <w:t>, una tecnica di crittografia irreversibile, mentre per i dati sensibili abbiamo optato per un algoritmo di cifratura a chiave simmetrica in quanto era fondamentale decriptare tutti i dati per poterli leggere.</w:t>
       </w:r>
     </w:p>
     <w:p>
@@ -4132,7 +4524,169 @@
           <w:sz w:val="24"/>
           <w:szCs w:val="24"/>
         </w:rPr>
-        <w:t>Al fine di scongiurare attacchi di tipo SQL injection, abbiamo utilizzato un overload della funzione query la quale consente di evitare la scrittura di virgolette all’interno della query string (select * from domande where autore=”+idAutore+”), adottando la seguente scrittura: select * from domande where autore=?, [idAutore]. Passando l’array di valori come parametro alla funzione query.</w:t>
+        <w:t xml:space="preserve">Al fine di scongiurare attacchi di tipo SQL injection, abbiamo utilizzato un </w:t>
+      </w:r>
+      <w:proofErr w:type="spellStart"/>
+      <w:r>
+        <w:rPr>
+          <w:rFonts w:cstheme="minorHAnsi"/>
+          <w:sz w:val="24"/>
+          <w:szCs w:val="24"/>
+        </w:rPr>
+        <w:t>overload</w:t>
+      </w:r>
+      <w:proofErr w:type="spellEnd"/>
+      <w:r>
+        <w:rPr>
+          <w:rFonts w:cstheme="minorHAnsi"/>
+          <w:sz w:val="24"/>
+          <w:szCs w:val="24"/>
+        </w:rPr>
+        <w:t xml:space="preserve"> della funzione query la quale consente di evitare la scrittura di virgolette all’interno della query </w:t>
+      </w:r>
+      <w:proofErr w:type="spellStart"/>
+      <w:r>
+        <w:rPr>
+          <w:rFonts w:cstheme="minorHAnsi"/>
+          <w:sz w:val="24"/>
+          <w:szCs w:val="24"/>
+        </w:rPr>
+        <w:t>string</w:t>
+      </w:r>
+      <w:proofErr w:type="spellEnd"/>
+      <w:r>
+        <w:rPr>
+          <w:rFonts w:cstheme="minorHAnsi"/>
+          <w:sz w:val="24"/>
+          <w:szCs w:val="24"/>
+        </w:rPr>
+        <w:t xml:space="preserve"> (</w:t>
+      </w:r>
+      <w:proofErr w:type="spellStart"/>
+      <w:r>
+        <w:rPr>
+          <w:rFonts w:cstheme="minorHAnsi"/>
+          <w:sz w:val="24"/>
+          <w:szCs w:val="24"/>
+        </w:rPr>
+        <w:t>select</w:t>
+      </w:r>
+      <w:proofErr w:type="spellEnd"/>
+      <w:r>
+        <w:rPr>
+          <w:rFonts w:cstheme="minorHAnsi"/>
+          <w:sz w:val="24"/>
+          <w:szCs w:val="24"/>
+        </w:rPr>
+        <w:t xml:space="preserve"> * from domande </w:t>
+      </w:r>
+      <w:proofErr w:type="spellStart"/>
+      <w:r>
+        <w:rPr>
+          <w:rFonts w:cstheme="minorHAnsi"/>
+          <w:sz w:val="24"/>
+          <w:szCs w:val="24"/>
+        </w:rPr>
+        <w:t>where</w:t>
+      </w:r>
+      <w:proofErr w:type="spellEnd"/>
+      <w:r>
+        <w:rPr>
+          <w:rFonts w:cstheme="minorHAnsi"/>
+          <w:sz w:val="24"/>
+          <w:szCs w:val="24"/>
+        </w:rPr>
+        <w:t xml:space="preserve"> autore=”+</w:t>
+      </w:r>
+      <w:proofErr w:type="spellStart"/>
+      <w:r>
+        <w:rPr>
+          <w:rFonts w:cstheme="minorHAnsi"/>
+          <w:sz w:val="24"/>
+          <w:szCs w:val="24"/>
+        </w:rPr>
+        <w:t>idAutore</w:t>
+      </w:r>
+      <w:proofErr w:type="spellEnd"/>
+      <w:r>
+        <w:rPr>
+          <w:rFonts w:cstheme="minorHAnsi"/>
+          <w:sz w:val="24"/>
+          <w:szCs w:val="24"/>
+        </w:rPr>
+        <w:t xml:space="preserve">+”), adottando la seguente scrittura: </w:t>
+      </w:r>
+      <w:proofErr w:type="spellStart"/>
+      <w:r>
+        <w:rPr>
+          <w:rFonts w:cstheme="minorHAnsi"/>
+          <w:sz w:val="24"/>
+          <w:szCs w:val="24"/>
+        </w:rPr>
+        <w:t>select</w:t>
+      </w:r>
+      <w:proofErr w:type="spellEnd"/>
+      <w:r>
+        <w:rPr>
+          <w:rFonts w:cstheme="minorHAnsi"/>
+          <w:sz w:val="24"/>
+          <w:szCs w:val="24"/>
+        </w:rPr>
+        <w:t xml:space="preserve"> * from domande </w:t>
+      </w:r>
+      <w:proofErr w:type="spellStart"/>
+      <w:r>
+        <w:rPr>
+          <w:rFonts w:cstheme="minorHAnsi"/>
+          <w:sz w:val="24"/>
+          <w:szCs w:val="24"/>
+        </w:rPr>
+        <w:t>where</w:t>
+      </w:r>
+      <w:proofErr w:type="spellEnd"/>
+      <w:r>
+        <w:rPr>
+          <w:rFonts w:cstheme="minorHAnsi"/>
+          <w:sz w:val="24"/>
+          <w:szCs w:val="24"/>
+        </w:rPr>
+        <w:t xml:space="preserve"> autore</w:t>
+      </w:r>
+      <w:proofErr w:type="gramStart"/>
+      <w:r>
+        <w:rPr>
+          <w:rFonts w:cstheme="minorHAnsi"/>
+          <w:sz w:val="24"/>
+          <w:szCs w:val="24"/>
+        </w:rPr>
+        <w:t>=?,</w:t>
+      </w:r>
+      <w:proofErr w:type="gramEnd"/>
+      <w:r>
+        <w:rPr>
+          <w:rFonts w:cstheme="minorHAnsi"/>
+          <w:sz w:val="24"/>
+          <w:szCs w:val="24"/>
+        </w:rPr>
+        <w:t xml:space="preserve"> [</w:t>
+      </w:r>
+      <w:proofErr w:type="spellStart"/>
+      <w:r>
+        <w:rPr>
+          <w:rFonts w:cstheme="minorHAnsi"/>
+          <w:sz w:val="24"/>
+          <w:szCs w:val="24"/>
+        </w:rPr>
+        <w:t>idAutore</w:t>
+      </w:r>
+      <w:proofErr w:type="spellEnd"/>
+      <w:r>
+        <w:rPr>
+          <w:rFonts w:cstheme="minorHAnsi"/>
+          <w:sz w:val="24"/>
+          <w:szCs w:val="24"/>
+        </w:rPr>
+        <w:t>]. Passando l’array di valori come parametro alla funzione query.</w:t>
       </w:r>
     </w:p>
     <w:sectPr>

</xml_diff>